<commit_message>
Updated next step in status document
</commit_message>
<xml_diff>
--- a/Final Project Status.docx
+++ b/Final Project Status.docx
@@ -1776,22 +1776,7 @@
         </w:numPr>
       </w:pPr>
       <w:r>
-        <w:t>Add paren</w:t>
-      </w:r>
-      <w:r>
-        <w:t>theses logic</w:t>
-      </w:r>
-    </w:p>
-    <w:p>
-      <w:pPr>
-        <w:pStyle w:val="ListParagraph"/>
-        <w:numPr>
-          <w:ilvl w:val="2"/>
-          <w:numId w:val="1"/>
-        </w:numPr>
-      </w:pPr>
-      <w:r>
-        <w:t>Review all incomplete items listed here and complete if I have the knowledge</w:t>
+        <w:t>Review all incomplete items listed here and complete</w:t>
       </w:r>
     </w:p>
     <w:sectPr>

</xml_diff>